<commit_message>
add ms 4 mssp
</commit_message>
<xml_diff>
--- a/paper/cover letter.docx
+++ b/paper/cover letter.docx
@@ -53,7 +53,7 @@
         <w:rPr>
           <w:rFonts w:ascii="Times New Roman" w:hAnsi="Times New Roman" w:cs="Times New Roman"/>
         </w:rPr>
-        <w:t>IEEE Internet of Things Journal</w:t>
+        <w:t>Mechanical Systems and Signal Processing</w:t>
       </w:r>
       <w:r>
         <w:rPr>
@@ -85,13 +85,7 @@
         <w:rPr>
           <w:rFonts w:ascii="Times New Roman" w:hAnsi="Times New Roman" w:cs="Times New Roman"/>
         </w:rPr>
-        <w:t>a</w:t>
-      </w:r>
-      <w:r>
-        <w:rPr>
-          <w:rFonts w:ascii="Times New Roman" w:hAnsi="Times New Roman" w:cs="Times New Roman"/>
-        </w:rPr>
-        <w:t xml:space="preserve"> novel displacement detection approach with the purpose of identifying and extracting displacement from GNSS kinematic positioning.</w:t>
+        <w:t>a novel displacement detection approach with the purpose of identifying and extracting displacement from GNSS kinematic positioning.</w:t>
       </w:r>
       <w:r>
         <w:rPr>
@@ -256,7 +250,7 @@
         <w:rPr>
           <w:rFonts w:ascii="Times New Roman" w:hAnsi="Times New Roman" w:cs="Times New Roman"/>
         </w:rPr>
-        <w:t>IEEE Internet of Things Journal</w:t>
+        <w:t>Mechanical Systems and Signal Processing</w:t>
       </w:r>
       <w:r>
         <w:rPr>

</xml_diff>